<commit_message>
JSON and Backup policy files
</commit_message>
<xml_diff>
--- a/Backup_Procedures_Workmatec.docx
+++ b/Backup_Procedures_Workmatec.docx
@@ -189,7 +189,7 @@
         <w:spacing w:before="0" w:line="360" w:lineRule="auto"/>
         <w:jc w:val="both"/>
         <w:rPr>
-          <w:rFonts w:asciiTheme="minorHAnsi" w:hAnsiTheme="minorHAnsi"/>
+          <w:rFonts w:asciiTheme="minorHAnsi" w:hAnsiTheme="minorHAnsi" w:hint="eastAsia"/>
           <w:bCs/>
           <w:sz w:val="26"/>
           <w:szCs w:val="26"/>
@@ -3029,13 +3029,13 @@
         <w:tblLook w:val="04A0" w:firstRow="1" w:lastRow="0" w:firstColumn="1" w:lastColumn="0" w:noHBand="0" w:noVBand="1"/>
       </w:tblPr>
       <w:tblGrid>
-        <w:gridCol w:w="1979"/>
-        <w:gridCol w:w="2472"/>
-        <w:gridCol w:w="1925"/>
-        <w:gridCol w:w="2679"/>
+        <w:gridCol w:w="1981"/>
+        <w:gridCol w:w="2473"/>
+        <w:gridCol w:w="1926"/>
+        <w:gridCol w:w="2680"/>
         <w:gridCol w:w="2109"/>
         <w:gridCol w:w="1681"/>
-        <w:gridCol w:w="1555"/>
+        <w:gridCol w:w="1550"/>
       </w:tblGrid>
       <w:tr>
         <w:trPr>
@@ -3226,7 +3226,7 @@
                 <w:sz w:val="26"/>
                 <w:szCs w:val="26"/>
               </w:rPr>
-              <w:t>Retention Time</w:t>
+              <w:t>Updates</w:t>
             </w:r>
           </w:p>
         </w:tc>
@@ -3385,8 +3385,10 @@
                 <w:sz w:val="26"/>
                 <w:szCs w:val="26"/>
               </w:rPr>
-              <w:t>Days week month yearly</w:t>
-            </w:r>
+              <w:t>Depend on software</w:t>
+            </w:r>
+            <w:bookmarkStart w:id="5" w:name="_GoBack"/>
+            <w:bookmarkEnd w:id="5"/>
           </w:p>
         </w:tc>
       </w:tr>
@@ -3414,7 +3416,6 @@
                 <w:sz w:val="26"/>
                 <w:szCs w:val="26"/>
               </w:rPr>
-              <w:lastRenderedPageBreak/>
               <w:t>Daily</w:t>
             </w:r>
           </w:p>
@@ -3480,7 +3481,7 @@
               </w:rPr>
               <w:t xml:space="preserve">Source Safe </w:t>
             </w:r>
-            <w:commentRangeStart w:id="5"/>
+            <w:commentRangeStart w:id="6"/>
             <w:r>
               <w:rPr>
                 <w:sz w:val="26"/>
@@ -3488,14 +3489,14 @@
               </w:rPr>
               <w:t>DB</w:t>
             </w:r>
-            <w:commentRangeEnd w:id="5"/>
+            <w:commentRangeEnd w:id="6"/>
             <w:r>
               <w:rPr>
                 <w:rStyle w:val="CommentReference"/>
                 <w:sz w:val="26"/>
                 <w:szCs w:val="26"/>
               </w:rPr>
-              <w:commentReference w:id="5"/>
+              <w:commentReference w:id="6"/>
             </w:r>
           </w:p>
         </w:tc>
@@ -3575,6 +3576,7 @@
                 <w:sz w:val="26"/>
                 <w:szCs w:val="26"/>
               </w:rPr>
+              <w:lastRenderedPageBreak/>
               <w:t>Weekly</w:t>
             </w:r>
           </w:p>
@@ -3811,7 +3813,7 @@
               </w:rPr>
               <w:t xml:space="preserve">System </w:t>
             </w:r>
-            <w:commentRangeStart w:id="6"/>
+            <w:commentRangeStart w:id="7"/>
             <w:r>
               <w:rPr>
                 <w:sz w:val="26"/>
@@ -3819,14 +3821,14 @@
               </w:rPr>
               <w:t>Admin</w:t>
             </w:r>
-            <w:commentRangeEnd w:id="6"/>
+            <w:commentRangeEnd w:id="7"/>
             <w:r>
               <w:rPr>
                 <w:rStyle w:val="CommentReference"/>
                 <w:sz w:val="26"/>
                 <w:szCs w:val="26"/>
               </w:rPr>
-              <w:commentReference w:id="6"/>
+              <w:commentReference w:id="7"/>
             </w:r>
           </w:p>
         </w:tc>
@@ -3868,7 +3870,7 @@
         <w:spacing w:before="0" w:line="360" w:lineRule="auto"/>
         <w:jc w:val="both"/>
         <w:rPr>
-          <w:rFonts w:asciiTheme="minorHAnsi" w:hAnsiTheme="minorHAnsi"/>
+          <w:rFonts w:asciiTheme="minorHAnsi" w:hAnsiTheme="minorHAnsi" w:hint="eastAsia"/>
           <w:sz w:val="26"/>
           <w:szCs w:val="26"/>
         </w:rPr>
@@ -3880,7 +3882,7 @@
         <w:spacing w:before="0" w:line="360" w:lineRule="auto"/>
         <w:jc w:val="both"/>
         <w:rPr>
-          <w:rFonts w:asciiTheme="minorHAnsi" w:hAnsiTheme="minorHAnsi"/>
+          <w:rFonts w:asciiTheme="minorHAnsi" w:hAnsiTheme="minorHAnsi" w:hint="eastAsia"/>
           <w:sz w:val="26"/>
           <w:szCs w:val="26"/>
         </w:rPr>
@@ -3903,7 +3905,7 @@
           <w:szCs w:val="26"/>
         </w:rPr>
       </w:pPr>
-      <w:commentRangeStart w:id="7"/>
+      <w:commentRangeStart w:id="8"/>
       <w:r>
         <w:rPr>
           <w:sz w:val="26"/>
@@ -3911,14 +3913,14 @@
         </w:rPr>
         <w:t xml:space="preserve">Management </w:t>
       </w:r>
-      <w:commentRangeEnd w:id="7"/>
+      <w:commentRangeEnd w:id="8"/>
       <w:r>
         <w:rPr>
           <w:rStyle w:val="CommentReference"/>
           <w:sz w:val="26"/>
           <w:szCs w:val="26"/>
         </w:rPr>
-        <w:commentReference w:id="7"/>
+        <w:commentReference w:id="8"/>
       </w:r>
       <w:r>
         <w:rPr>
@@ -3927,7 +3929,7 @@
         </w:rPr>
         <w:t xml:space="preserve">is responsible for External backup media. It is provided as per the schedule and taken back to store at safe place. Cloud storage is has also been </w:t>
       </w:r>
-      <w:commentRangeStart w:id="8"/>
+      <w:commentRangeStart w:id="9"/>
       <w:r>
         <w:rPr>
           <w:sz w:val="26"/>
@@ -3935,14 +3937,14 @@
         </w:rPr>
         <w:t>maintained</w:t>
       </w:r>
-      <w:commentRangeEnd w:id="8"/>
+      <w:commentRangeEnd w:id="9"/>
       <w:r>
         <w:rPr>
           <w:rStyle w:val="CommentReference"/>
           <w:sz w:val="26"/>
           <w:szCs w:val="26"/>
         </w:rPr>
-        <w:commentReference w:id="8"/>
+        <w:commentReference w:id="9"/>
       </w:r>
       <w:r>
         <w:rPr>
@@ -4071,8 +4073,6 @@
               </w:rPr>
               <w:t>Source Safe</w:t>
             </w:r>
-            <w:bookmarkStart w:id="9" w:name="_GoBack"/>
-            <w:bookmarkEnd w:id="9"/>
           </w:p>
         </w:tc>
         <w:tc>
@@ -4289,7 +4289,7 @@
         <w:spacing w:before="0" w:line="360" w:lineRule="auto"/>
         <w:jc w:val="both"/>
         <w:rPr>
-          <w:rFonts w:asciiTheme="minorHAnsi" w:hAnsiTheme="minorHAnsi"/>
+          <w:rFonts w:asciiTheme="minorHAnsi" w:hAnsiTheme="minorHAnsi" w:hint="eastAsia"/>
           <w:sz w:val="26"/>
           <w:szCs w:val="26"/>
         </w:rPr>
@@ -4301,7 +4301,7 @@
         <w:spacing w:before="0" w:line="360" w:lineRule="auto"/>
         <w:jc w:val="both"/>
         <w:rPr>
-          <w:rFonts w:asciiTheme="minorHAnsi" w:hAnsiTheme="minorHAnsi"/>
+          <w:rFonts w:asciiTheme="minorHAnsi" w:hAnsiTheme="minorHAnsi" w:hint="eastAsia"/>
           <w:sz w:val="26"/>
           <w:szCs w:val="26"/>
         </w:rPr>
@@ -4543,7 +4543,6 @@
                 <w:sz w:val="26"/>
                 <w:szCs w:val="26"/>
               </w:rPr>
-              <w:lastRenderedPageBreak/>
               <w:t>Cloud storage updated after each audit.</w:t>
             </w:r>
           </w:p>
@@ -4567,7 +4566,6 @@
                 <w:sz w:val="26"/>
                 <w:szCs w:val="26"/>
               </w:rPr>
-              <w:lastRenderedPageBreak/>
               <w:t>Cloud Storage</w:t>
             </w:r>
           </w:p>
@@ -4621,7 +4619,7 @@
         <w:spacing w:before="0" w:line="360" w:lineRule="auto"/>
         <w:jc w:val="both"/>
         <w:rPr>
-          <w:rFonts w:asciiTheme="minorHAnsi" w:hAnsiTheme="minorHAnsi"/>
+          <w:rFonts w:asciiTheme="minorHAnsi" w:hAnsiTheme="minorHAnsi" w:hint="eastAsia"/>
           <w:sz w:val="26"/>
           <w:szCs w:val="26"/>
         </w:rPr>
@@ -5000,23 +4998,7 @@
         <w:annotationRef/>
       </w:r>
       <w:r>
-        <w:t>Exact location path should be given like: //</w:t>
-      </w:r>
-      <w:proofErr w:type="spellStart"/>
-      <w:r>
-        <w:t>work_server</w:t>
-      </w:r>
-      <w:proofErr w:type="spellEnd"/>
-      <w:r>
-        <w:t>/</w:t>
-      </w:r>
-      <w:proofErr w:type="spellStart"/>
-      <w:r>
-        <w:t>vss</w:t>
-      </w:r>
-      <w:proofErr w:type="spellEnd"/>
-      <w:r>
-        <w:t>/backup</w:t>
+        <w:t>Exact location path should be given like: //work_server/vss/backup</w:t>
       </w:r>
     </w:p>
     <w:p>
@@ -5058,6 +5040,16 @@
       <w:r>
         <w:t>I think repeat item. External backup drive discussed in Weekly case. We can make separate entry for Cloud case.</w:t>
       </w:r>
+      <w:r>
+        <w:t xml:space="preserve"> </w:t>
+      </w:r>
+      <w:r>
+        <w:rPr>
+          <w:b/>
+          <w:bCs/>
+        </w:rPr>
+        <w:t>SEPARATE BACKUPS FOR WEEKLY AND MONTHLY</w:t>
+      </w:r>
     </w:p>
   </w:comment>
   <w:comment w:id="4" w:author="Nabil Manzoor" w:date="2015-03-05T11:55:00Z" w:initials="NM">
@@ -5076,7 +5068,7 @@
       </w:r>
     </w:p>
   </w:comment>
-  <w:comment w:id="5" w:author="Nabil Manzoor" w:date="2015-02-04T14:58:00Z" w:initials="NM">
+  <w:comment w:id="6" w:author="Nabil Manzoor" w:date="2015-02-04T14:58:00Z" w:initials="NM">
     <w:p>
       <w:pPr>
         <w:pStyle w:val="CommentText"/>
@@ -5092,7 +5084,7 @@
       </w:r>
     </w:p>
   </w:comment>
-  <w:comment w:id="6" w:author="Nabil Manzoor" w:date="2015-02-04T14:46:00Z" w:initials="NM">
+  <w:comment w:id="7" w:author="Nabil Manzoor" w:date="2015-02-04T14:46:00Z" w:initials="NM">
     <w:p>
       <w:pPr>
         <w:pStyle w:val="CommentText"/>
@@ -5108,7 +5100,7 @@
       </w:r>
     </w:p>
   </w:comment>
-  <w:comment w:id="7" w:author="Nabil Manzoor" w:date="2015-02-04T14:47:00Z" w:initials="NM">
+  <w:comment w:id="8" w:author="Nabil Manzoor" w:date="2015-02-04T14:47:00Z" w:initials="NM">
     <w:p>
       <w:pPr>
         <w:pStyle w:val="CommentText"/>
@@ -5124,7 +5116,7 @@
       </w:r>
     </w:p>
   </w:comment>
-  <w:comment w:id="8" w:author="Nabil Manzoor" w:date="2015-02-04T14:48:00Z" w:initials="NM">
+  <w:comment w:id="9" w:author="Nabil Manzoor" w:date="2015-02-04T14:48:00Z" w:initials="NM">
     <w:p>
       <w:pPr>
         <w:pStyle w:val="CommentText"/>
@@ -7035,7 +7027,7 @@
 </file>
 
 <file path=customXml/itemProps1.xml><?xml version="1.0" encoding="utf-8"?>
-<ds:datastoreItem xmlns:ds="http://schemas.openxmlformats.org/officeDocument/2006/customXml" ds:itemID="{704AD3CE-45C3-47CE-BFBD-FEFA1C341979}">
+<ds:datastoreItem xmlns:ds="http://schemas.openxmlformats.org/officeDocument/2006/customXml" ds:itemID="{9D6C6141-DFAE-4617-9568-2A73FE12844B}">
   <ds:schemaRefs>
     <ds:schemaRef ds:uri="http://schemas.openxmlformats.org/officeDocument/2006/bibliography"/>
   </ds:schemaRefs>

</xml_diff>

<commit_message>
Revert "Backup procedure updated"
This reverts commit ac11e7fc20fc9b86a9414b128803ac12b53ef37f.
</commit_message>
<xml_diff>
--- a/Backup_Procedures_Workmatec.docx
+++ b/Backup_Procedures_Workmatec.docx
@@ -3387,6 +3387,8 @@
               </w:rPr>
               <w:t>Depend on software</w:t>
             </w:r>
+            <w:bookmarkStart w:id="5" w:name="_GoBack"/>
+            <w:bookmarkEnd w:id="5"/>
           </w:p>
         </w:tc>
       </w:tr>
@@ -3479,7 +3481,7 @@
               </w:rPr>
               <w:t xml:space="preserve">Source Safe </w:t>
             </w:r>
-            <w:commentRangeStart w:id="5"/>
+            <w:commentRangeStart w:id="6"/>
             <w:r>
               <w:rPr>
                 <w:sz w:val="26"/>
@@ -3487,14 +3489,14 @@
               </w:rPr>
               <w:t>DB</w:t>
             </w:r>
-            <w:commentRangeEnd w:id="5"/>
+            <w:commentRangeEnd w:id="6"/>
             <w:r>
               <w:rPr>
                 <w:rStyle w:val="CommentReference"/>
                 <w:sz w:val="26"/>
                 <w:szCs w:val="26"/>
               </w:rPr>
-              <w:commentReference w:id="5"/>
+              <w:commentReference w:id="6"/>
             </w:r>
           </w:p>
         </w:tc>
@@ -3811,7 +3813,7 @@
               </w:rPr>
               <w:t xml:space="preserve">System </w:t>
             </w:r>
-            <w:commentRangeStart w:id="6"/>
+            <w:commentRangeStart w:id="7"/>
             <w:r>
               <w:rPr>
                 <w:sz w:val="26"/>
@@ -3819,14 +3821,14 @@
               </w:rPr>
               <w:t>Admin</w:t>
             </w:r>
-            <w:commentRangeEnd w:id="6"/>
+            <w:commentRangeEnd w:id="7"/>
             <w:r>
               <w:rPr>
                 <w:rStyle w:val="CommentReference"/>
                 <w:sz w:val="26"/>
                 <w:szCs w:val="26"/>
               </w:rPr>
-              <w:commentReference w:id="6"/>
+              <w:commentReference w:id="7"/>
             </w:r>
           </w:p>
         </w:tc>
@@ -3903,7 +3905,7 @@
           <w:szCs w:val="26"/>
         </w:rPr>
       </w:pPr>
-      <w:commentRangeStart w:id="7"/>
+      <w:commentRangeStart w:id="8"/>
       <w:r>
         <w:rPr>
           <w:sz w:val="26"/>
@@ -3911,14 +3913,14 @@
         </w:rPr>
         <w:t xml:space="preserve">Management </w:t>
       </w:r>
-      <w:commentRangeEnd w:id="7"/>
+      <w:commentRangeEnd w:id="8"/>
       <w:r>
         <w:rPr>
           <w:rStyle w:val="CommentReference"/>
           <w:sz w:val="26"/>
           <w:szCs w:val="26"/>
         </w:rPr>
-        <w:commentReference w:id="7"/>
+        <w:commentReference w:id="8"/>
       </w:r>
       <w:r>
         <w:rPr>
@@ -3927,7 +3929,7 @@
         </w:rPr>
         <w:t xml:space="preserve">is responsible for External backup media. It is provided as per the schedule and taken back to store at safe place. Cloud storage is has also been </w:t>
       </w:r>
-      <w:commentRangeStart w:id="8"/>
+      <w:commentRangeStart w:id="9"/>
       <w:r>
         <w:rPr>
           <w:sz w:val="26"/>
@@ -3935,14 +3937,14 @@
         </w:rPr>
         <w:t>maintained</w:t>
       </w:r>
-      <w:commentRangeEnd w:id="8"/>
+      <w:commentRangeEnd w:id="9"/>
       <w:r>
         <w:rPr>
           <w:rStyle w:val="CommentReference"/>
           <w:sz w:val="26"/>
           <w:szCs w:val="26"/>
         </w:rPr>
-        <w:commentReference w:id="8"/>
+        <w:commentReference w:id="9"/>
       </w:r>
       <w:r>
         <w:rPr>
@@ -4092,7 +4094,7 @@
               </w:rPr>
               <w:t xml:space="preserve">Microsoft Visual Studio Source </w:t>
             </w:r>
-            <w:commentRangeStart w:id="9"/>
+            <w:commentRangeStart w:id="10"/>
             <w:r>
               <w:rPr>
                 <w:sz w:val="26"/>
@@ -4100,14 +4102,14 @@
               </w:rPr>
               <w:t>Safe</w:t>
             </w:r>
-            <w:commentRangeEnd w:id="9"/>
+            <w:commentRangeEnd w:id="10"/>
             <w:r>
               <w:rPr>
                 <w:rStyle w:val="CommentReference"/>
                 <w:sz w:val="26"/>
                 <w:szCs w:val="26"/>
               </w:rPr>
-              <w:commentReference w:id="9"/>
+              <w:commentReference w:id="10"/>
             </w:r>
           </w:p>
         </w:tc>
@@ -4153,7 +4155,7 @@
               </w:rPr>
               <w:t xml:space="preserve">External Backup </w:t>
             </w:r>
-            <w:commentRangeStart w:id="10"/>
+            <w:commentRangeStart w:id="11"/>
             <w:r>
               <w:rPr>
                 <w:sz w:val="26"/>
@@ -4161,14 +4163,14 @@
               </w:rPr>
               <w:t>Drive</w:t>
             </w:r>
-            <w:commentRangeEnd w:id="10"/>
+            <w:commentRangeEnd w:id="11"/>
             <w:r>
               <w:rPr>
                 <w:rStyle w:val="CommentReference"/>
                 <w:sz w:val="26"/>
                 <w:szCs w:val="26"/>
               </w:rPr>
-              <w:commentReference w:id="10"/>
+              <w:commentReference w:id="11"/>
             </w:r>
           </w:p>
         </w:tc>
@@ -4320,7 +4322,7 @@
         </w:rPr>
         <w:t xml:space="preserve"> </w:t>
       </w:r>
-      <w:commentRangeStart w:id="11"/>
+      <w:commentRangeStart w:id="12"/>
       <w:r>
         <w:rPr>
           <w:rFonts w:asciiTheme="minorHAnsi" w:hAnsiTheme="minorHAnsi"/>
@@ -4329,7 +4331,7 @@
         </w:rPr>
         <w:t>policy</w:t>
       </w:r>
-      <w:commentRangeEnd w:id="11"/>
+      <w:commentRangeEnd w:id="12"/>
       <w:r>
         <w:rPr>
           <w:rStyle w:val="CommentReference"/>
@@ -4338,7 +4340,7 @@
           <w:sz w:val="26"/>
           <w:szCs w:val="26"/>
         </w:rPr>
-        <w:commentReference w:id="11"/>
+        <w:commentReference w:id="12"/>
       </w:r>
     </w:p>
     <w:p>
@@ -4457,7 +4459,7 @@
               </w:rPr>
               <w:t xml:space="preserve">Till </w:t>
             </w:r>
-            <w:commentRangeStart w:id="12"/>
+            <w:commentRangeStart w:id="13"/>
             <w:r>
               <w:rPr>
                 <w:sz w:val="26"/>
@@ -4465,14 +4467,14 @@
               </w:rPr>
               <w:t>Release</w:t>
             </w:r>
-            <w:commentRangeEnd w:id="12"/>
+            <w:commentRangeEnd w:id="13"/>
             <w:r>
               <w:rPr>
                 <w:rStyle w:val="CommentReference"/>
                 <w:sz w:val="26"/>
                 <w:szCs w:val="26"/>
               </w:rPr>
-              <w:commentReference w:id="12"/>
+              <w:commentReference w:id="13"/>
             </w:r>
           </w:p>
         </w:tc>
@@ -4580,7 +4582,7 @@
                 <w:szCs w:val="26"/>
               </w:rPr>
             </w:pPr>
-            <w:commentRangeStart w:id="13"/>
+            <w:commentRangeStart w:id="14"/>
             <w:r>
               <w:rPr>
                 <w:sz w:val="26"/>
@@ -4588,14 +4590,14 @@
               </w:rPr>
               <w:t>Forever</w:t>
             </w:r>
-            <w:commentRangeEnd w:id="13"/>
+            <w:commentRangeEnd w:id="14"/>
             <w:r>
               <w:rPr>
                 <w:rStyle w:val="CommentReference"/>
                 <w:sz w:val="26"/>
                 <w:szCs w:val="26"/>
               </w:rPr>
-              <w:commentReference w:id="13"/>
+              <w:commentReference w:id="14"/>
             </w:r>
           </w:p>
         </w:tc>
@@ -4638,7 +4640,7 @@
         </w:rPr>
         <w:t xml:space="preserve">ackup </w:t>
       </w:r>
-      <w:commentRangeStart w:id="14"/>
+      <w:commentRangeStart w:id="15"/>
       <w:r>
         <w:rPr>
           <w:rFonts w:asciiTheme="minorHAnsi" w:hAnsiTheme="minorHAnsi"/>
@@ -4647,7 +4649,7 @@
         </w:rPr>
         <w:t>log</w:t>
       </w:r>
-      <w:commentRangeEnd w:id="14"/>
+      <w:commentRangeEnd w:id="15"/>
       <w:r>
         <w:rPr>
           <w:rStyle w:val="CommentReference"/>
@@ -4656,7 +4658,7 @@
           <w:sz w:val="26"/>
           <w:szCs w:val="26"/>
         </w:rPr>
-        <w:commentReference w:id="14"/>
+        <w:commentReference w:id="15"/>
       </w:r>
     </w:p>
     <w:p>
@@ -4946,109 +4948,6 @@
         </w:rPr>
         <w:t>Audit Remarks</w:t>
       </w:r>
-    </w:p>
-    <w:p>
-      <w:pPr>
-        <w:spacing w:after="0" w:line="360" w:lineRule="auto"/>
-        <w:jc w:val="both"/>
-        <w:rPr>
-          <w:sz w:val="26"/>
-          <w:szCs w:val="26"/>
-        </w:rPr>
-      </w:pPr>
-    </w:p>
-    <w:p>
-      <w:pPr>
-        <w:ind w:left="915"/>
-        <w:jc w:val="both"/>
-        <w:rPr>
-          <w:rFonts w:ascii="Verdana" w:hAnsi="Verdana"/>
-        </w:rPr>
-      </w:pPr>
-      <w:r>
-        <w:rPr>
-          <w:rFonts w:ascii="Verdana" w:hAnsi="Verdana"/>
-        </w:rPr>
-        <w:t>(</w:t>
-      </w:r>
-      <w:r>
-        <w:rPr>
-          <w:rFonts w:ascii="Verdana" w:hAnsi="Verdana"/>
-        </w:rPr>
-        <w:t>T</w:t>
-      </w:r>
-      <w:r>
-        <w:rPr>
-          <w:rFonts w:ascii="Verdana" w:hAnsi="Verdana"/>
-        </w:rPr>
-        <w:t xml:space="preserve">he </w:t>
-      </w:r>
-      <w:r>
-        <w:rPr>
-          <w:rFonts w:ascii="Verdana" w:hAnsi="Verdana"/>
-        </w:rPr>
-        <w:t xml:space="preserve">Network Administrator daily verifies </w:t>
-      </w:r>
-      <w:r>
-        <w:rPr>
-          <w:rFonts w:ascii="Verdana" w:hAnsi="Verdana"/>
-        </w:rPr>
-        <w:t xml:space="preserve">whether the backup </w:t>
-      </w:r>
-      <w:r>
-        <w:rPr>
-          <w:rFonts w:ascii="Verdana" w:hAnsi="Verdana"/>
-        </w:rPr>
-        <w:t xml:space="preserve">has been </w:t>
-      </w:r>
-      <w:r>
-        <w:rPr>
-          <w:rFonts w:ascii="Verdana" w:hAnsi="Verdana"/>
-        </w:rPr>
-        <w:t xml:space="preserve">successful or not and </w:t>
-      </w:r>
-      <w:r>
-        <w:rPr>
-          <w:rFonts w:ascii="Verdana" w:hAnsi="Verdana"/>
-        </w:rPr>
-        <w:t xml:space="preserve">then enters the </w:t>
-      </w:r>
-      <w:r>
-        <w:rPr>
-          <w:rFonts w:ascii="Verdana" w:hAnsi="Verdana"/>
-        </w:rPr>
-        <w:t xml:space="preserve">results in the Backup </w:t>
-      </w:r>
-      <w:r>
-        <w:rPr>
-          <w:rFonts w:ascii="Verdana" w:hAnsi="Verdana"/>
-        </w:rPr>
-        <w:t>log</w:t>
-      </w:r>
-      <w:r>
-        <w:rPr>
-          <w:rFonts w:ascii="Verdana" w:hAnsi="Verdana"/>
-        </w:rPr>
-        <w:t>.</w:t>
-      </w:r>
-      <w:r>
-        <w:rPr>
-          <w:rFonts w:ascii="Verdana" w:hAnsi="Verdana"/>
-        </w:rPr>
-        <w:t xml:space="preserve">) </w:t>
-      </w:r>
-      <w:bookmarkStart w:id="15" w:name="_GoBack"/>
-      <w:bookmarkEnd w:id="15"/>
-    </w:p>
-    <w:p>
-      <w:pPr>
-        <w:spacing w:after="0" w:line="360" w:lineRule="auto"/>
-        <w:jc w:val="both"/>
-        <w:rPr>
-          <w:sz w:val="26"/>
-          <w:szCs w:val="26"/>
-        </w:rPr>
-      </w:pPr>
     </w:p>
     <w:sectPr>
       <w:pgSz w:w="16839" w:h="11907" w:orient="landscape" w:code="9"/>
@@ -5169,7 +5068,7 @@
       </w:r>
     </w:p>
   </w:comment>
-  <w:comment w:id="5" w:author="Nabil Manzoor" w:date="2015-02-04T14:58:00Z" w:initials="NM">
+  <w:comment w:id="6" w:author="Nabil Manzoor" w:date="2015-02-04T14:58:00Z" w:initials="NM">
     <w:p>
       <w:pPr>
         <w:pStyle w:val="CommentText"/>
@@ -5185,7 +5084,7 @@
       </w:r>
     </w:p>
   </w:comment>
-  <w:comment w:id="6" w:author="Nabil Manzoor" w:date="2015-02-04T14:46:00Z" w:initials="NM">
+  <w:comment w:id="7" w:author="Nabil Manzoor" w:date="2015-02-04T14:46:00Z" w:initials="NM">
     <w:p>
       <w:pPr>
         <w:pStyle w:val="CommentText"/>
@@ -5201,7 +5100,7 @@
       </w:r>
     </w:p>
   </w:comment>
-  <w:comment w:id="7" w:author="Nabil Manzoor" w:date="2015-02-04T14:47:00Z" w:initials="NM">
+  <w:comment w:id="8" w:author="Nabil Manzoor" w:date="2015-02-04T14:47:00Z" w:initials="NM">
     <w:p>
       <w:pPr>
         <w:pStyle w:val="CommentText"/>
@@ -5217,7 +5116,7 @@
       </w:r>
     </w:p>
   </w:comment>
-  <w:comment w:id="8" w:author="Nabil Manzoor" w:date="2015-02-04T14:48:00Z" w:initials="NM">
+  <w:comment w:id="9" w:author="Nabil Manzoor" w:date="2015-02-04T14:48:00Z" w:initials="NM">
     <w:p>
       <w:pPr>
         <w:pStyle w:val="CommentText"/>
@@ -5233,7 +5132,7 @@
       </w:r>
     </w:p>
   </w:comment>
-  <w:comment w:id="9" w:author="Nabil Manzoor" w:date="2015-02-04T14:49:00Z" w:initials="NM">
+  <w:comment w:id="10" w:author="Nabil Manzoor" w:date="2015-02-04T14:49:00Z" w:initials="NM">
     <w:p>
       <w:pPr>
         <w:pStyle w:val="CommentText"/>
@@ -5249,7 +5148,7 @@
       </w:r>
     </w:p>
   </w:comment>
-  <w:comment w:id="10" w:author="Nabil Manzoor" w:date="2015-02-04T15:07:00Z" w:initials="NM">
+  <w:comment w:id="11" w:author="Nabil Manzoor" w:date="2015-02-04T15:07:00Z" w:initials="NM">
     <w:p>
       <w:pPr>
         <w:pStyle w:val="CommentText"/>
@@ -5265,7 +5164,7 @@
       </w:r>
     </w:p>
   </w:comment>
-  <w:comment w:id="11" w:author="Nabil Manzoor" w:date="2015-02-04T14:59:00Z" w:initials="NM">
+  <w:comment w:id="12" w:author="Nabil Manzoor" w:date="2015-02-04T14:59:00Z" w:initials="NM">
     <w:p>
       <w:pPr>
         <w:pStyle w:val="CommentText"/>
@@ -5278,22 +5177,6 @@
       </w:r>
       <w:r>
         <w:t>It should be mention with each item separately</w:t>
-      </w:r>
-    </w:p>
-  </w:comment>
-  <w:comment w:id="12" w:author="Nabil Manzoor" w:date="2015-02-04T14:51:00Z" w:initials="NM">
-    <w:p>
-      <w:pPr>
-        <w:pStyle w:val="CommentText"/>
-      </w:pPr>
-      <w:r>
-        <w:rPr>
-          <w:rStyle w:val="CommentReference"/>
-        </w:rPr>
-        <w:annotationRef/>
-      </w:r>
-      <w:r>
-        <w:t>Confuse?</w:t>
       </w:r>
     </w:p>
   </w:comment>
@@ -5309,11 +5192,27 @@
         <w:annotationRef/>
       </w:r>
       <w:r>
-        <w:t>As per Cloud storage provider policy.</w:t>
+        <w:t>Confuse?</w:t>
       </w:r>
     </w:p>
   </w:comment>
-  <w:comment w:id="14" w:author="Nabil Manzoor" w:date="2015-02-04T14:52:00Z" w:initials="NM">
+  <w:comment w:id="14" w:author="Nabil Manzoor" w:date="2015-02-04T14:51:00Z" w:initials="NM">
+    <w:p>
+      <w:pPr>
+        <w:pStyle w:val="CommentText"/>
+      </w:pPr>
+      <w:r>
+        <w:rPr>
+          <w:rStyle w:val="CommentReference"/>
+        </w:rPr>
+        <w:annotationRef/>
+      </w:r>
+      <w:r>
+        <w:t>As per Cloud storage provider policy.</w:t>
+      </w:r>
+    </w:p>
+  </w:comment>
+  <w:comment w:id="15" w:author="Nabil Manzoor" w:date="2015-02-04T14:52:00Z" w:initials="NM">
     <w:p>
       <w:pPr>
         <w:pStyle w:val="CommentText"/>
@@ -7128,7 +7027,7 @@
 </file>
 
 <file path=customXml/itemProps1.xml><?xml version="1.0" encoding="utf-8"?>
-<ds:datastoreItem xmlns:ds="http://schemas.openxmlformats.org/officeDocument/2006/customXml" ds:itemID="{07A44172-6D54-473E-8E12-C8C3F83928B2}">
+<ds:datastoreItem xmlns:ds="http://schemas.openxmlformats.org/officeDocument/2006/customXml" ds:itemID="{9D6C6141-DFAE-4617-9568-2A73FE12844B}">
   <ds:schemaRefs>
     <ds:schemaRef ds:uri="http://schemas.openxmlformats.org/officeDocument/2006/bibliography"/>
   </ds:schemaRefs>

</xml_diff>

<commit_message>
Revert "Revert "Backup procedure updated""
This reverts commit dee279b8b1832328191972cd7daaf4f97d3cbe1e.
</commit_message>
<xml_diff>
--- a/Backup_Procedures_Workmatec.docx
+++ b/Backup_Procedures_Workmatec.docx
@@ -3387,8 +3387,6 @@
               </w:rPr>
               <w:t>Depend on software</w:t>
             </w:r>
-            <w:bookmarkStart w:id="5" w:name="_GoBack"/>
-            <w:bookmarkEnd w:id="5"/>
           </w:p>
         </w:tc>
       </w:tr>
@@ -3481,7 +3479,7 @@
               </w:rPr>
               <w:t xml:space="preserve">Source Safe </w:t>
             </w:r>
-            <w:commentRangeStart w:id="6"/>
+            <w:commentRangeStart w:id="5"/>
             <w:r>
               <w:rPr>
                 <w:sz w:val="26"/>
@@ -3489,14 +3487,14 @@
               </w:rPr>
               <w:t>DB</w:t>
             </w:r>
-            <w:commentRangeEnd w:id="6"/>
+            <w:commentRangeEnd w:id="5"/>
             <w:r>
               <w:rPr>
                 <w:rStyle w:val="CommentReference"/>
                 <w:sz w:val="26"/>
                 <w:szCs w:val="26"/>
               </w:rPr>
-              <w:commentReference w:id="6"/>
+              <w:commentReference w:id="5"/>
             </w:r>
           </w:p>
         </w:tc>
@@ -3813,7 +3811,7 @@
               </w:rPr>
               <w:t xml:space="preserve">System </w:t>
             </w:r>
-            <w:commentRangeStart w:id="7"/>
+            <w:commentRangeStart w:id="6"/>
             <w:r>
               <w:rPr>
                 <w:sz w:val="26"/>
@@ -3821,14 +3819,14 @@
               </w:rPr>
               <w:t>Admin</w:t>
             </w:r>
-            <w:commentRangeEnd w:id="7"/>
+            <w:commentRangeEnd w:id="6"/>
             <w:r>
               <w:rPr>
                 <w:rStyle w:val="CommentReference"/>
                 <w:sz w:val="26"/>
                 <w:szCs w:val="26"/>
               </w:rPr>
-              <w:commentReference w:id="7"/>
+              <w:commentReference w:id="6"/>
             </w:r>
           </w:p>
         </w:tc>
@@ -3905,13 +3903,37 @@
           <w:szCs w:val="26"/>
         </w:rPr>
       </w:pPr>
+      <w:commentRangeStart w:id="7"/>
+      <w:r>
+        <w:rPr>
+          <w:sz w:val="26"/>
+          <w:szCs w:val="26"/>
+        </w:rPr>
+        <w:t xml:space="preserve">Management </w:t>
+      </w:r>
+      <w:commentRangeEnd w:id="7"/>
+      <w:r>
+        <w:rPr>
+          <w:rStyle w:val="CommentReference"/>
+          <w:sz w:val="26"/>
+          <w:szCs w:val="26"/>
+        </w:rPr>
+        <w:commentReference w:id="7"/>
+      </w:r>
+      <w:r>
+        <w:rPr>
+          <w:sz w:val="26"/>
+          <w:szCs w:val="26"/>
+        </w:rPr>
+        <w:t xml:space="preserve">is responsible for External backup media. It is provided as per the schedule and taken back to store at safe place. Cloud storage is has also been </w:t>
+      </w:r>
       <w:commentRangeStart w:id="8"/>
       <w:r>
         <w:rPr>
           <w:sz w:val="26"/>
           <w:szCs w:val="26"/>
         </w:rPr>
-        <w:t xml:space="preserve">Management </w:t>
+        <w:t>maintained</w:t>
       </w:r>
       <w:commentRangeEnd w:id="8"/>
       <w:r>
@@ -3921,30 +3943,6 @@
           <w:szCs w:val="26"/>
         </w:rPr>
         <w:commentReference w:id="8"/>
-      </w:r>
-      <w:r>
-        <w:rPr>
-          <w:sz w:val="26"/>
-          <w:szCs w:val="26"/>
-        </w:rPr>
-        <w:t xml:space="preserve">is responsible for External backup media. It is provided as per the schedule and taken back to store at safe place. Cloud storage is has also been </w:t>
-      </w:r>
-      <w:commentRangeStart w:id="9"/>
-      <w:r>
-        <w:rPr>
-          <w:sz w:val="26"/>
-          <w:szCs w:val="26"/>
-        </w:rPr>
-        <w:t>maintained</w:t>
-      </w:r>
-      <w:commentRangeEnd w:id="9"/>
-      <w:r>
-        <w:rPr>
-          <w:rStyle w:val="CommentReference"/>
-          <w:sz w:val="26"/>
-          <w:szCs w:val="26"/>
-        </w:rPr>
-        <w:commentReference w:id="9"/>
       </w:r>
       <w:r>
         <w:rPr>
@@ -4094,7 +4092,7 @@
               </w:rPr>
               <w:t xml:space="preserve">Microsoft Visual Studio Source </w:t>
             </w:r>
-            <w:commentRangeStart w:id="10"/>
+            <w:commentRangeStart w:id="9"/>
             <w:r>
               <w:rPr>
                 <w:sz w:val="26"/>
@@ -4102,14 +4100,14 @@
               </w:rPr>
               <w:t>Safe</w:t>
             </w:r>
-            <w:commentRangeEnd w:id="10"/>
+            <w:commentRangeEnd w:id="9"/>
             <w:r>
               <w:rPr>
                 <w:rStyle w:val="CommentReference"/>
                 <w:sz w:val="26"/>
                 <w:szCs w:val="26"/>
               </w:rPr>
-              <w:commentReference w:id="10"/>
+              <w:commentReference w:id="9"/>
             </w:r>
           </w:p>
         </w:tc>
@@ -4155,7 +4153,7 @@
               </w:rPr>
               <w:t xml:space="preserve">External Backup </w:t>
             </w:r>
-            <w:commentRangeStart w:id="11"/>
+            <w:commentRangeStart w:id="10"/>
             <w:r>
               <w:rPr>
                 <w:sz w:val="26"/>
@@ -4163,14 +4161,14 @@
               </w:rPr>
               <w:t>Drive</w:t>
             </w:r>
-            <w:commentRangeEnd w:id="11"/>
+            <w:commentRangeEnd w:id="10"/>
             <w:r>
               <w:rPr>
                 <w:rStyle w:val="CommentReference"/>
                 <w:sz w:val="26"/>
                 <w:szCs w:val="26"/>
               </w:rPr>
-              <w:commentReference w:id="11"/>
+              <w:commentReference w:id="10"/>
             </w:r>
           </w:p>
         </w:tc>
@@ -4322,7 +4320,7 @@
         </w:rPr>
         <w:t xml:space="preserve"> </w:t>
       </w:r>
-      <w:commentRangeStart w:id="12"/>
+      <w:commentRangeStart w:id="11"/>
       <w:r>
         <w:rPr>
           <w:rFonts w:asciiTheme="minorHAnsi" w:hAnsiTheme="minorHAnsi"/>
@@ -4331,7 +4329,7 @@
         </w:rPr>
         <w:t>policy</w:t>
       </w:r>
-      <w:commentRangeEnd w:id="12"/>
+      <w:commentRangeEnd w:id="11"/>
       <w:r>
         <w:rPr>
           <w:rStyle w:val="CommentReference"/>
@@ -4340,7 +4338,7 @@
           <w:sz w:val="26"/>
           <w:szCs w:val="26"/>
         </w:rPr>
-        <w:commentReference w:id="12"/>
+        <w:commentReference w:id="11"/>
       </w:r>
     </w:p>
     <w:p>
@@ -4459,7 +4457,7 @@
               </w:rPr>
               <w:t xml:space="preserve">Till </w:t>
             </w:r>
-            <w:commentRangeStart w:id="13"/>
+            <w:commentRangeStart w:id="12"/>
             <w:r>
               <w:rPr>
                 <w:sz w:val="26"/>
@@ -4467,14 +4465,14 @@
               </w:rPr>
               <w:t>Release</w:t>
             </w:r>
-            <w:commentRangeEnd w:id="13"/>
+            <w:commentRangeEnd w:id="12"/>
             <w:r>
               <w:rPr>
                 <w:rStyle w:val="CommentReference"/>
                 <w:sz w:val="26"/>
                 <w:szCs w:val="26"/>
               </w:rPr>
-              <w:commentReference w:id="13"/>
+              <w:commentReference w:id="12"/>
             </w:r>
           </w:p>
         </w:tc>
@@ -4582,7 +4580,7 @@
                 <w:szCs w:val="26"/>
               </w:rPr>
             </w:pPr>
-            <w:commentRangeStart w:id="14"/>
+            <w:commentRangeStart w:id="13"/>
             <w:r>
               <w:rPr>
                 <w:sz w:val="26"/>
@@ -4590,14 +4588,14 @@
               </w:rPr>
               <w:t>Forever</w:t>
             </w:r>
-            <w:commentRangeEnd w:id="14"/>
+            <w:commentRangeEnd w:id="13"/>
             <w:r>
               <w:rPr>
                 <w:rStyle w:val="CommentReference"/>
                 <w:sz w:val="26"/>
                 <w:szCs w:val="26"/>
               </w:rPr>
-              <w:commentReference w:id="14"/>
+              <w:commentReference w:id="13"/>
             </w:r>
           </w:p>
         </w:tc>
@@ -4640,7 +4638,7 @@
         </w:rPr>
         <w:t xml:space="preserve">ackup </w:t>
       </w:r>
-      <w:commentRangeStart w:id="15"/>
+      <w:commentRangeStart w:id="14"/>
       <w:r>
         <w:rPr>
           <w:rFonts w:asciiTheme="minorHAnsi" w:hAnsiTheme="minorHAnsi"/>
@@ -4649,7 +4647,7 @@
         </w:rPr>
         <w:t>log</w:t>
       </w:r>
-      <w:commentRangeEnd w:id="15"/>
+      <w:commentRangeEnd w:id="14"/>
       <w:r>
         <w:rPr>
           <w:rStyle w:val="CommentReference"/>
@@ -4658,7 +4656,7 @@
           <w:sz w:val="26"/>
           <w:szCs w:val="26"/>
         </w:rPr>
-        <w:commentReference w:id="15"/>
+        <w:commentReference w:id="14"/>
       </w:r>
     </w:p>
     <w:p>
@@ -4948,6 +4946,109 @@
         </w:rPr>
         <w:t>Audit Remarks</w:t>
       </w:r>
+    </w:p>
+    <w:p>
+      <w:pPr>
+        <w:spacing w:after="0" w:line="360" w:lineRule="auto"/>
+        <w:jc w:val="both"/>
+        <w:rPr>
+          <w:sz w:val="26"/>
+          <w:szCs w:val="26"/>
+        </w:rPr>
+      </w:pPr>
+    </w:p>
+    <w:p>
+      <w:pPr>
+        <w:ind w:left="915"/>
+        <w:jc w:val="both"/>
+        <w:rPr>
+          <w:rFonts w:ascii="Verdana" w:hAnsi="Verdana"/>
+        </w:rPr>
+      </w:pPr>
+      <w:r>
+        <w:rPr>
+          <w:rFonts w:ascii="Verdana" w:hAnsi="Verdana"/>
+        </w:rPr>
+        <w:t>(</w:t>
+      </w:r>
+      <w:r>
+        <w:rPr>
+          <w:rFonts w:ascii="Verdana" w:hAnsi="Verdana"/>
+        </w:rPr>
+        <w:t>T</w:t>
+      </w:r>
+      <w:r>
+        <w:rPr>
+          <w:rFonts w:ascii="Verdana" w:hAnsi="Verdana"/>
+        </w:rPr>
+        <w:t xml:space="preserve">he </w:t>
+      </w:r>
+      <w:r>
+        <w:rPr>
+          <w:rFonts w:ascii="Verdana" w:hAnsi="Verdana"/>
+        </w:rPr>
+        <w:t xml:space="preserve">Network Administrator daily verifies </w:t>
+      </w:r>
+      <w:r>
+        <w:rPr>
+          <w:rFonts w:ascii="Verdana" w:hAnsi="Verdana"/>
+        </w:rPr>
+        <w:t xml:space="preserve">whether the backup </w:t>
+      </w:r>
+      <w:r>
+        <w:rPr>
+          <w:rFonts w:ascii="Verdana" w:hAnsi="Verdana"/>
+        </w:rPr>
+        <w:t xml:space="preserve">has been </w:t>
+      </w:r>
+      <w:r>
+        <w:rPr>
+          <w:rFonts w:ascii="Verdana" w:hAnsi="Verdana"/>
+        </w:rPr>
+        <w:t xml:space="preserve">successful or not and </w:t>
+      </w:r>
+      <w:r>
+        <w:rPr>
+          <w:rFonts w:ascii="Verdana" w:hAnsi="Verdana"/>
+        </w:rPr>
+        <w:t xml:space="preserve">then enters the </w:t>
+      </w:r>
+      <w:r>
+        <w:rPr>
+          <w:rFonts w:ascii="Verdana" w:hAnsi="Verdana"/>
+        </w:rPr>
+        <w:t xml:space="preserve">results in the Backup </w:t>
+      </w:r>
+      <w:r>
+        <w:rPr>
+          <w:rFonts w:ascii="Verdana" w:hAnsi="Verdana"/>
+        </w:rPr>
+        <w:t>log</w:t>
+      </w:r>
+      <w:r>
+        <w:rPr>
+          <w:rFonts w:ascii="Verdana" w:hAnsi="Verdana"/>
+        </w:rPr>
+        <w:t>.</w:t>
+      </w:r>
+      <w:r>
+        <w:rPr>
+          <w:rFonts w:ascii="Verdana" w:hAnsi="Verdana"/>
+        </w:rPr>
+        <w:t xml:space="preserve">) </w:t>
+      </w:r>
+      <w:bookmarkStart w:id="15" w:name="_GoBack"/>
+      <w:bookmarkEnd w:id="15"/>
+    </w:p>
+    <w:p>
+      <w:pPr>
+        <w:spacing w:after="0" w:line="360" w:lineRule="auto"/>
+        <w:jc w:val="both"/>
+        <w:rPr>
+          <w:sz w:val="26"/>
+          <w:szCs w:val="26"/>
+        </w:rPr>
+      </w:pPr>
     </w:p>
     <w:sectPr>
       <w:pgSz w:w="16839" w:h="11907" w:orient="landscape" w:code="9"/>
@@ -5068,7 +5169,7 @@
       </w:r>
     </w:p>
   </w:comment>
-  <w:comment w:id="6" w:author="Nabil Manzoor" w:date="2015-02-04T14:58:00Z" w:initials="NM">
+  <w:comment w:id="5" w:author="Nabil Manzoor" w:date="2015-02-04T14:58:00Z" w:initials="NM">
     <w:p>
       <w:pPr>
         <w:pStyle w:val="CommentText"/>
@@ -5084,7 +5185,7 @@
       </w:r>
     </w:p>
   </w:comment>
-  <w:comment w:id="7" w:author="Nabil Manzoor" w:date="2015-02-04T14:46:00Z" w:initials="NM">
+  <w:comment w:id="6" w:author="Nabil Manzoor" w:date="2015-02-04T14:46:00Z" w:initials="NM">
     <w:p>
       <w:pPr>
         <w:pStyle w:val="CommentText"/>
@@ -5100,7 +5201,7 @@
       </w:r>
     </w:p>
   </w:comment>
-  <w:comment w:id="8" w:author="Nabil Manzoor" w:date="2015-02-04T14:47:00Z" w:initials="NM">
+  <w:comment w:id="7" w:author="Nabil Manzoor" w:date="2015-02-04T14:47:00Z" w:initials="NM">
     <w:p>
       <w:pPr>
         <w:pStyle w:val="CommentText"/>
@@ -5116,7 +5217,7 @@
       </w:r>
     </w:p>
   </w:comment>
-  <w:comment w:id="9" w:author="Nabil Manzoor" w:date="2015-02-04T14:48:00Z" w:initials="NM">
+  <w:comment w:id="8" w:author="Nabil Manzoor" w:date="2015-02-04T14:48:00Z" w:initials="NM">
     <w:p>
       <w:pPr>
         <w:pStyle w:val="CommentText"/>
@@ -5132,7 +5233,7 @@
       </w:r>
     </w:p>
   </w:comment>
-  <w:comment w:id="10" w:author="Nabil Manzoor" w:date="2015-02-04T14:49:00Z" w:initials="NM">
+  <w:comment w:id="9" w:author="Nabil Manzoor" w:date="2015-02-04T14:49:00Z" w:initials="NM">
     <w:p>
       <w:pPr>
         <w:pStyle w:val="CommentText"/>
@@ -5148,7 +5249,7 @@
       </w:r>
     </w:p>
   </w:comment>
-  <w:comment w:id="11" w:author="Nabil Manzoor" w:date="2015-02-04T15:07:00Z" w:initials="NM">
+  <w:comment w:id="10" w:author="Nabil Manzoor" w:date="2015-02-04T15:07:00Z" w:initials="NM">
     <w:p>
       <w:pPr>
         <w:pStyle w:val="CommentText"/>
@@ -5164,7 +5265,7 @@
       </w:r>
     </w:p>
   </w:comment>
-  <w:comment w:id="12" w:author="Nabil Manzoor" w:date="2015-02-04T14:59:00Z" w:initials="NM">
+  <w:comment w:id="11" w:author="Nabil Manzoor" w:date="2015-02-04T14:59:00Z" w:initials="NM">
     <w:p>
       <w:pPr>
         <w:pStyle w:val="CommentText"/>
@@ -5177,6 +5278,22 @@
       </w:r>
       <w:r>
         <w:t>It should be mention with each item separately</w:t>
+      </w:r>
+    </w:p>
+  </w:comment>
+  <w:comment w:id="12" w:author="Nabil Manzoor" w:date="2015-02-04T14:51:00Z" w:initials="NM">
+    <w:p>
+      <w:pPr>
+        <w:pStyle w:val="CommentText"/>
+      </w:pPr>
+      <w:r>
+        <w:rPr>
+          <w:rStyle w:val="CommentReference"/>
+        </w:rPr>
+        <w:annotationRef/>
+      </w:r>
+      <w:r>
+        <w:t>Confuse?</w:t>
       </w:r>
     </w:p>
   </w:comment>
@@ -5192,27 +5309,11 @@
         <w:annotationRef/>
       </w:r>
       <w:r>
-        <w:t>Confuse?</w:t>
+        <w:t>As per Cloud storage provider policy.</w:t>
       </w:r>
     </w:p>
   </w:comment>
-  <w:comment w:id="14" w:author="Nabil Manzoor" w:date="2015-02-04T14:51:00Z" w:initials="NM">
-    <w:p>
-      <w:pPr>
-        <w:pStyle w:val="CommentText"/>
-      </w:pPr>
-      <w:r>
-        <w:rPr>
-          <w:rStyle w:val="CommentReference"/>
-        </w:rPr>
-        <w:annotationRef/>
-      </w:r>
-      <w:r>
-        <w:t>As per Cloud storage provider policy.</w:t>
-      </w:r>
-    </w:p>
-  </w:comment>
-  <w:comment w:id="15" w:author="Nabil Manzoor" w:date="2015-02-04T14:52:00Z" w:initials="NM">
+  <w:comment w:id="14" w:author="Nabil Manzoor" w:date="2015-02-04T14:52:00Z" w:initials="NM">
     <w:p>
       <w:pPr>
         <w:pStyle w:val="CommentText"/>
@@ -7027,7 +7128,7 @@
 </file>
 
 <file path=customXml/itemProps1.xml><?xml version="1.0" encoding="utf-8"?>
-<ds:datastoreItem xmlns:ds="http://schemas.openxmlformats.org/officeDocument/2006/customXml" ds:itemID="{9D6C6141-DFAE-4617-9568-2A73FE12844B}">
+<ds:datastoreItem xmlns:ds="http://schemas.openxmlformats.org/officeDocument/2006/customXml" ds:itemID="{07A44172-6D54-473E-8E12-C8C3F83928B2}">
   <ds:schemaRefs>
     <ds:schemaRef ds:uri="http://schemas.openxmlformats.org/officeDocument/2006/bibliography"/>
   </ds:schemaRefs>

</xml_diff>

<commit_message>
Test binary files differ
</commit_message>
<xml_diff>
--- a/Backup_Procedures_Workmatec.docx
+++ b/Backup_Procedures_Workmatec.docx
@@ -7,6 +7,11 @@
         <w:pStyle w:val="Title"/>
         <w:spacing w:line="360" w:lineRule="auto"/>
       </w:pPr>
+      <w:r>
+        <w:t>Test</w:t>
+      </w:r>
+      <w:bookmarkStart w:id="0" w:name="_GoBack"/>
+      <w:bookmarkEnd w:id="0"/>
     </w:p>
     <w:p>
       <w:pPr>
@@ -272,7 +277,7 @@
         </w:rPr>
         <w:t xml:space="preserve"> source code backup </w:t>
       </w:r>
-      <w:commentRangeStart w:id="0"/>
+      <w:commentRangeStart w:id="1"/>
       <w:r>
         <w:rPr>
           <w:sz w:val="26"/>
@@ -280,14 +285,14 @@
         </w:rPr>
         <w:t>intervals</w:t>
       </w:r>
-      <w:commentRangeEnd w:id="0"/>
+      <w:commentRangeEnd w:id="1"/>
       <w:r>
         <w:rPr>
           <w:rStyle w:val="CommentReference"/>
           <w:sz w:val="26"/>
           <w:szCs w:val="26"/>
         </w:rPr>
-        <w:commentReference w:id="0"/>
+        <w:commentReference w:id="1"/>
       </w:r>
       <w:r>
         <w:rPr>
@@ -403,7 +408,7 @@
                 <w:szCs w:val="26"/>
               </w:rPr>
             </w:pPr>
-            <w:commentRangeStart w:id="1"/>
+            <w:commentRangeStart w:id="2"/>
             <w:r>
               <w:rPr>
                 <w:b/>
@@ -412,14 +417,14 @@
               </w:rPr>
               <w:t>Storage</w:t>
             </w:r>
-            <w:commentRangeEnd w:id="1"/>
+            <w:commentRangeEnd w:id="2"/>
             <w:r>
               <w:rPr>
                 <w:rStyle w:val="CommentReference"/>
                 <w:sz w:val="26"/>
                 <w:szCs w:val="26"/>
               </w:rPr>
-              <w:commentReference w:id="1"/>
+              <w:commentReference w:id="2"/>
             </w:r>
             <w:r>
               <w:rPr>
@@ -454,7 +459,7 @@
                 <w:szCs w:val="26"/>
               </w:rPr>
             </w:pPr>
-            <w:commentRangeStart w:id="2"/>
+            <w:commentRangeStart w:id="3"/>
             <w:r>
               <w:rPr>
                 <w:b/>
@@ -463,14 +468,14 @@
               </w:rPr>
               <w:t>Responsible</w:t>
             </w:r>
-            <w:commentRangeEnd w:id="2"/>
+            <w:commentRangeEnd w:id="3"/>
             <w:r>
               <w:rPr>
                 <w:rStyle w:val="CommentReference"/>
                 <w:sz w:val="26"/>
                 <w:szCs w:val="26"/>
               </w:rPr>
-              <w:commentReference w:id="2"/>
+              <w:commentReference w:id="3"/>
             </w:r>
           </w:p>
         </w:tc>
@@ -1075,7 +1080,7 @@
                 <w:szCs w:val="26"/>
               </w:rPr>
             </w:pPr>
-            <w:commentRangeStart w:id="3"/>
+            <w:commentRangeStart w:id="4"/>
             <w:r>
               <w:rPr>
                 <w:sz w:val="26"/>
@@ -1083,14 +1088,14 @@
               </w:rPr>
               <w:t>Manager</w:t>
             </w:r>
-            <w:commentRangeEnd w:id="3"/>
+            <w:commentRangeEnd w:id="4"/>
             <w:r>
               <w:rPr>
                 <w:rStyle w:val="CommentReference"/>
                 <w:sz w:val="26"/>
                 <w:szCs w:val="26"/>
               </w:rPr>
-              <w:commentReference w:id="3"/>
+              <w:commentReference w:id="4"/>
             </w:r>
           </w:p>
           <w:p>
@@ -1636,7 +1641,7 @@
               </w:rPr>
               <w:t xml:space="preserve">Backup </w:t>
             </w:r>
-            <w:commentRangeStart w:id="4"/>
+            <w:commentRangeStart w:id="5"/>
             <w:r>
               <w:rPr>
                 <w:b/>
@@ -1645,12 +1650,12 @@
               </w:rPr>
               <w:t>Item</w:t>
             </w:r>
-            <w:commentRangeEnd w:id="4"/>
+            <w:commentRangeEnd w:id="5"/>
             <w:r>
               <w:rPr>
                 <w:rStyle w:val="CommentReference"/>
               </w:rPr>
-              <w:commentReference w:id="4"/>
+              <w:commentReference w:id="5"/>
             </w:r>
           </w:p>
         </w:tc>
@@ -3479,7 +3484,7 @@
               </w:rPr>
               <w:t xml:space="preserve">Source Safe </w:t>
             </w:r>
-            <w:commentRangeStart w:id="5"/>
+            <w:commentRangeStart w:id="6"/>
             <w:r>
               <w:rPr>
                 <w:sz w:val="26"/>
@@ -3487,14 +3492,14 @@
               </w:rPr>
               <w:t>DB</w:t>
             </w:r>
-            <w:commentRangeEnd w:id="5"/>
+            <w:commentRangeEnd w:id="6"/>
             <w:r>
               <w:rPr>
                 <w:rStyle w:val="CommentReference"/>
                 <w:sz w:val="26"/>
                 <w:szCs w:val="26"/>
               </w:rPr>
-              <w:commentReference w:id="5"/>
+              <w:commentReference w:id="6"/>
             </w:r>
           </w:p>
         </w:tc>
@@ -3811,7 +3816,7 @@
               </w:rPr>
               <w:t xml:space="preserve">System </w:t>
             </w:r>
-            <w:commentRangeStart w:id="6"/>
+            <w:commentRangeStart w:id="7"/>
             <w:r>
               <w:rPr>
                 <w:sz w:val="26"/>
@@ -3819,14 +3824,14 @@
               </w:rPr>
               <w:t>Admin</w:t>
             </w:r>
-            <w:commentRangeEnd w:id="6"/>
+            <w:commentRangeEnd w:id="7"/>
             <w:r>
               <w:rPr>
                 <w:rStyle w:val="CommentReference"/>
                 <w:sz w:val="26"/>
                 <w:szCs w:val="26"/>
               </w:rPr>
-              <w:commentReference w:id="6"/>
+              <w:commentReference w:id="7"/>
             </w:r>
           </w:p>
         </w:tc>
@@ -3903,7 +3908,7 @@
           <w:szCs w:val="26"/>
         </w:rPr>
       </w:pPr>
-      <w:commentRangeStart w:id="7"/>
+      <w:commentRangeStart w:id="8"/>
       <w:r>
         <w:rPr>
           <w:sz w:val="26"/>
@@ -3911,14 +3916,14 @@
         </w:rPr>
         <w:t xml:space="preserve">Management </w:t>
       </w:r>
-      <w:commentRangeEnd w:id="7"/>
+      <w:commentRangeEnd w:id="8"/>
       <w:r>
         <w:rPr>
           <w:rStyle w:val="CommentReference"/>
           <w:sz w:val="26"/>
           <w:szCs w:val="26"/>
         </w:rPr>
-        <w:commentReference w:id="7"/>
+        <w:commentReference w:id="8"/>
       </w:r>
       <w:r>
         <w:rPr>
@@ -3927,7 +3932,7 @@
         </w:rPr>
         <w:t xml:space="preserve">is responsible for External backup media. It is provided as per the schedule and taken back to store at safe place. Cloud storage is has also been </w:t>
       </w:r>
-      <w:commentRangeStart w:id="8"/>
+      <w:commentRangeStart w:id="9"/>
       <w:r>
         <w:rPr>
           <w:sz w:val="26"/>
@@ -3935,14 +3940,14 @@
         </w:rPr>
         <w:t>maintained</w:t>
       </w:r>
-      <w:commentRangeEnd w:id="8"/>
+      <w:commentRangeEnd w:id="9"/>
       <w:r>
         <w:rPr>
           <w:rStyle w:val="CommentReference"/>
           <w:sz w:val="26"/>
           <w:szCs w:val="26"/>
         </w:rPr>
-        <w:commentReference w:id="8"/>
+        <w:commentReference w:id="9"/>
       </w:r>
       <w:r>
         <w:rPr>
@@ -4092,7 +4097,7 @@
               </w:rPr>
               <w:t xml:space="preserve">Microsoft Visual Studio Source </w:t>
             </w:r>
-            <w:commentRangeStart w:id="9"/>
+            <w:commentRangeStart w:id="10"/>
             <w:r>
               <w:rPr>
                 <w:sz w:val="26"/>
@@ -4100,14 +4105,14 @@
               </w:rPr>
               <w:t>Safe</w:t>
             </w:r>
-            <w:commentRangeEnd w:id="9"/>
+            <w:commentRangeEnd w:id="10"/>
             <w:r>
               <w:rPr>
                 <w:rStyle w:val="CommentReference"/>
                 <w:sz w:val="26"/>
                 <w:szCs w:val="26"/>
               </w:rPr>
-              <w:commentReference w:id="9"/>
+              <w:commentReference w:id="10"/>
             </w:r>
           </w:p>
         </w:tc>
@@ -4153,7 +4158,7 @@
               </w:rPr>
               <w:t xml:space="preserve">External Backup </w:t>
             </w:r>
-            <w:commentRangeStart w:id="10"/>
+            <w:commentRangeStart w:id="11"/>
             <w:r>
               <w:rPr>
                 <w:sz w:val="26"/>
@@ -4161,14 +4166,14 @@
               </w:rPr>
               <w:t>Drive</w:t>
             </w:r>
-            <w:commentRangeEnd w:id="10"/>
+            <w:commentRangeEnd w:id="11"/>
             <w:r>
               <w:rPr>
                 <w:rStyle w:val="CommentReference"/>
                 <w:sz w:val="26"/>
                 <w:szCs w:val="26"/>
               </w:rPr>
-              <w:commentReference w:id="10"/>
+              <w:commentReference w:id="11"/>
             </w:r>
           </w:p>
         </w:tc>
@@ -4320,7 +4325,7 @@
         </w:rPr>
         <w:t xml:space="preserve"> </w:t>
       </w:r>
-      <w:commentRangeStart w:id="11"/>
+      <w:commentRangeStart w:id="12"/>
       <w:r>
         <w:rPr>
           <w:rFonts w:asciiTheme="minorHAnsi" w:hAnsiTheme="minorHAnsi"/>
@@ -4329,7 +4334,7 @@
         </w:rPr>
         <w:t>policy</w:t>
       </w:r>
-      <w:commentRangeEnd w:id="11"/>
+      <w:commentRangeEnd w:id="12"/>
       <w:r>
         <w:rPr>
           <w:rStyle w:val="CommentReference"/>
@@ -4338,7 +4343,7 @@
           <w:sz w:val="26"/>
           <w:szCs w:val="26"/>
         </w:rPr>
-        <w:commentReference w:id="11"/>
+        <w:commentReference w:id="12"/>
       </w:r>
     </w:p>
     <w:p>
@@ -4457,7 +4462,7 @@
               </w:rPr>
               <w:t xml:space="preserve">Till </w:t>
             </w:r>
-            <w:commentRangeStart w:id="12"/>
+            <w:commentRangeStart w:id="13"/>
             <w:r>
               <w:rPr>
                 <w:sz w:val="26"/>
@@ -4465,14 +4470,14 @@
               </w:rPr>
               <w:t>Release</w:t>
             </w:r>
-            <w:commentRangeEnd w:id="12"/>
+            <w:commentRangeEnd w:id="13"/>
             <w:r>
               <w:rPr>
                 <w:rStyle w:val="CommentReference"/>
                 <w:sz w:val="26"/>
                 <w:szCs w:val="26"/>
               </w:rPr>
-              <w:commentReference w:id="12"/>
+              <w:commentReference w:id="13"/>
             </w:r>
           </w:p>
         </w:tc>
@@ -4580,7 +4585,7 @@
                 <w:szCs w:val="26"/>
               </w:rPr>
             </w:pPr>
-            <w:commentRangeStart w:id="13"/>
+            <w:commentRangeStart w:id="14"/>
             <w:r>
               <w:rPr>
                 <w:sz w:val="26"/>
@@ -4588,14 +4593,14 @@
               </w:rPr>
               <w:t>Forever</w:t>
             </w:r>
-            <w:commentRangeEnd w:id="13"/>
+            <w:commentRangeEnd w:id="14"/>
             <w:r>
               <w:rPr>
                 <w:rStyle w:val="CommentReference"/>
                 <w:sz w:val="26"/>
                 <w:szCs w:val="26"/>
               </w:rPr>
-              <w:commentReference w:id="13"/>
+              <w:commentReference w:id="14"/>
             </w:r>
           </w:p>
         </w:tc>
@@ -4638,7 +4643,7 @@
         </w:rPr>
         <w:t xml:space="preserve">ackup </w:t>
       </w:r>
-      <w:commentRangeStart w:id="14"/>
+      <w:commentRangeStart w:id="15"/>
       <w:r>
         <w:rPr>
           <w:rFonts w:asciiTheme="minorHAnsi" w:hAnsiTheme="minorHAnsi"/>
@@ -4647,7 +4652,7 @@
         </w:rPr>
         <w:t>log</w:t>
       </w:r>
-      <w:commentRangeEnd w:id="14"/>
+      <w:commentRangeEnd w:id="15"/>
       <w:r>
         <w:rPr>
           <w:rStyle w:val="CommentReference"/>
@@ -4656,7 +4661,7 @@
           <w:sz w:val="26"/>
           <w:szCs w:val="26"/>
         </w:rPr>
-        <w:commentReference w:id="14"/>
+        <w:commentReference w:id="15"/>
       </w:r>
     </w:p>
     <w:p>
@@ -4969,76 +4974,68 @@
         <w:rPr>
           <w:rFonts w:ascii="Verdana" w:hAnsi="Verdana"/>
         </w:rPr>
-        <w:t>(</w:t>
+        <w:t>(T</w:t>
       </w:r>
       <w:r>
         <w:rPr>
           <w:rFonts w:ascii="Verdana" w:hAnsi="Verdana"/>
         </w:rPr>
-        <w:t>T</w:t>
+        <w:t xml:space="preserve">he </w:t>
       </w:r>
       <w:r>
         <w:rPr>
           <w:rFonts w:ascii="Verdana" w:hAnsi="Verdana"/>
         </w:rPr>
-        <w:t xml:space="preserve">he </w:t>
+        <w:t xml:space="preserve">Network Administrator daily verifies </w:t>
       </w:r>
       <w:r>
         <w:rPr>
           <w:rFonts w:ascii="Verdana" w:hAnsi="Verdana"/>
         </w:rPr>
-        <w:t xml:space="preserve">Network Administrator daily verifies </w:t>
+        <w:t xml:space="preserve">whether the backup </w:t>
       </w:r>
       <w:r>
         <w:rPr>
           <w:rFonts w:ascii="Verdana" w:hAnsi="Verdana"/>
         </w:rPr>
-        <w:t xml:space="preserve">whether the backup </w:t>
+        <w:t xml:space="preserve">has been </w:t>
       </w:r>
       <w:r>
         <w:rPr>
           <w:rFonts w:ascii="Verdana" w:hAnsi="Verdana"/>
         </w:rPr>
-        <w:t xml:space="preserve">has been </w:t>
+        <w:t xml:space="preserve">successful or not and </w:t>
       </w:r>
       <w:r>
         <w:rPr>
           <w:rFonts w:ascii="Verdana" w:hAnsi="Verdana"/>
         </w:rPr>
-        <w:t xml:space="preserve">successful or not and </w:t>
+        <w:t xml:space="preserve">then enters the </w:t>
       </w:r>
       <w:r>
         <w:rPr>
           <w:rFonts w:ascii="Verdana" w:hAnsi="Verdana"/>
         </w:rPr>
-        <w:t xml:space="preserve">then enters the </w:t>
+        <w:t xml:space="preserve">results in the Backup </w:t>
       </w:r>
       <w:r>
         <w:rPr>
           <w:rFonts w:ascii="Verdana" w:hAnsi="Verdana"/>
         </w:rPr>
-        <w:t xml:space="preserve">results in the Backup </w:t>
+        <w:t>log</w:t>
       </w:r>
       <w:r>
         <w:rPr>
           <w:rFonts w:ascii="Verdana" w:hAnsi="Verdana"/>
         </w:rPr>
-        <w:t>log</w:t>
+        <w:t>.</w:t>
       </w:r>
       <w:r>
         <w:rPr>
           <w:rFonts w:ascii="Verdana" w:hAnsi="Verdana"/>
         </w:rPr>
-        <w:t>.</w:t>
-      </w:r>
-      <w:r>
-        <w:rPr>
-          <w:rFonts w:ascii="Verdana" w:hAnsi="Verdana"/>
-        </w:rPr>
         <w:t xml:space="preserve">) </w:t>
       </w:r>
-      <w:bookmarkStart w:id="15" w:name="_GoBack"/>
-      <w:bookmarkEnd w:id="15"/>
     </w:p>
     <w:p>
       <w:pPr>
@@ -5062,7 +5059,7 @@
 
 <file path=word/comments.xml><?xml version="1.0" encoding="utf-8"?>
 <w:comments xmlns:wpc="http://schemas.microsoft.com/office/word/2010/wordprocessingCanvas" xmlns:mc="http://schemas.openxmlformats.org/markup-compatibility/2006" xmlns:o="urn:schemas-microsoft-com:office:office" xmlns:r="http://schemas.openxmlformats.org/officeDocument/2006/relationships" xmlns:m="http://schemas.openxmlformats.org/officeDocument/2006/math" xmlns:v="urn:schemas-microsoft-com:vml" xmlns:wp14="http://schemas.microsoft.com/office/word/2010/wordprocessingDrawing" xmlns:wp="http://schemas.openxmlformats.org/drawingml/2006/wordprocessingDrawing" xmlns:w10="urn:schemas-microsoft-com:office:word" xmlns:w="http://schemas.openxmlformats.org/wordprocessingml/2006/main" xmlns:w14="http://schemas.microsoft.com/office/word/2010/wordml" xmlns:w15="http://schemas.microsoft.com/office/word/2012/wordml" xmlns:wpg="http://schemas.microsoft.com/office/word/2010/wordprocessingGroup" xmlns:wpi="http://schemas.microsoft.com/office/word/2010/wordprocessingInk" xmlns:wne="http://schemas.microsoft.com/office/word/2006/wordml" xmlns:wps="http://schemas.microsoft.com/office/word/2010/wordprocessingShape" mc:Ignorable="w14 w15 wp14">
-  <w:comment w:id="0" w:author="Nabil Manzoor" w:date="2015-02-04T14:32:00Z" w:initials="NM">
+  <w:comment w:id="1" w:author="Nabil Manzoor" w:date="2015-02-04T14:32:00Z" w:initials="NM">
     <w:p>
       <w:pPr>
         <w:pStyle w:val="CommentText"/>
@@ -5087,7 +5084,7 @@
       </w:r>
     </w:p>
   </w:comment>
-  <w:comment w:id="1" w:author="Nabil Manzoor" w:date="2015-02-04T14:32:00Z" w:initials="NM">
+  <w:comment w:id="2" w:author="Nabil Manzoor" w:date="2015-02-04T14:32:00Z" w:initials="NM">
     <w:p>
       <w:pPr>
         <w:pStyle w:val="CommentText"/>
@@ -5111,7 +5108,7 @@
       </w:r>
     </w:p>
   </w:comment>
-  <w:comment w:id="2" w:author="Nabil Manzoor" w:date="2015-02-04T15:14:00Z" w:initials="NM">
+  <w:comment w:id="3" w:author="Nabil Manzoor" w:date="2015-02-04T15:14:00Z" w:initials="NM">
     <w:p>
       <w:pPr>
         <w:pStyle w:val="CommentText"/>
@@ -5127,7 +5124,7 @@
       </w:r>
     </w:p>
   </w:comment>
-  <w:comment w:id="3" w:author="Nabil Manzoor" w:date="2015-02-04T14:33:00Z" w:initials="NM">
+  <w:comment w:id="4" w:author="Nabil Manzoor" w:date="2015-02-04T14:33:00Z" w:initials="NM">
     <w:p>
       <w:pPr>
         <w:pStyle w:val="CommentText"/>
@@ -5153,7 +5150,7 @@
       </w:r>
     </w:p>
   </w:comment>
-  <w:comment w:id="4" w:author="Nabil Manzoor" w:date="2015-03-05T11:55:00Z" w:initials="NM">
+  <w:comment w:id="5" w:author="Nabil Manzoor" w:date="2015-03-05T11:55:00Z" w:initials="NM">
     <w:p>
       <w:pPr>
         <w:pStyle w:val="CommentText"/>
@@ -5169,7 +5166,7 @@
       </w:r>
     </w:p>
   </w:comment>
-  <w:comment w:id="5" w:author="Nabil Manzoor" w:date="2015-02-04T14:58:00Z" w:initials="NM">
+  <w:comment w:id="6" w:author="Nabil Manzoor" w:date="2015-02-04T14:58:00Z" w:initials="NM">
     <w:p>
       <w:pPr>
         <w:pStyle w:val="CommentText"/>
@@ -5185,7 +5182,7 @@
       </w:r>
     </w:p>
   </w:comment>
-  <w:comment w:id="6" w:author="Nabil Manzoor" w:date="2015-02-04T14:46:00Z" w:initials="NM">
+  <w:comment w:id="7" w:author="Nabil Manzoor" w:date="2015-02-04T14:46:00Z" w:initials="NM">
     <w:p>
       <w:pPr>
         <w:pStyle w:val="CommentText"/>
@@ -5201,7 +5198,7 @@
       </w:r>
     </w:p>
   </w:comment>
-  <w:comment w:id="7" w:author="Nabil Manzoor" w:date="2015-02-04T14:47:00Z" w:initials="NM">
+  <w:comment w:id="8" w:author="Nabil Manzoor" w:date="2015-02-04T14:47:00Z" w:initials="NM">
     <w:p>
       <w:pPr>
         <w:pStyle w:val="CommentText"/>
@@ -5217,7 +5214,7 @@
       </w:r>
     </w:p>
   </w:comment>
-  <w:comment w:id="8" w:author="Nabil Manzoor" w:date="2015-02-04T14:48:00Z" w:initials="NM">
+  <w:comment w:id="9" w:author="Nabil Manzoor" w:date="2015-02-04T14:48:00Z" w:initials="NM">
     <w:p>
       <w:pPr>
         <w:pStyle w:val="CommentText"/>
@@ -5233,7 +5230,7 @@
       </w:r>
     </w:p>
   </w:comment>
-  <w:comment w:id="9" w:author="Nabil Manzoor" w:date="2015-02-04T14:49:00Z" w:initials="NM">
+  <w:comment w:id="10" w:author="Nabil Manzoor" w:date="2015-02-04T14:49:00Z" w:initials="NM">
     <w:p>
       <w:pPr>
         <w:pStyle w:val="CommentText"/>
@@ -5249,7 +5246,7 @@
       </w:r>
     </w:p>
   </w:comment>
-  <w:comment w:id="10" w:author="Nabil Manzoor" w:date="2015-02-04T15:07:00Z" w:initials="NM">
+  <w:comment w:id="11" w:author="Nabil Manzoor" w:date="2015-02-04T15:07:00Z" w:initials="NM">
     <w:p>
       <w:pPr>
         <w:pStyle w:val="CommentText"/>
@@ -5265,7 +5262,7 @@
       </w:r>
     </w:p>
   </w:comment>
-  <w:comment w:id="11" w:author="Nabil Manzoor" w:date="2015-02-04T14:59:00Z" w:initials="NM">
+  <w:comment w:id="12" w:author="Nabil Manzoor" w:date="2015-02-04T14:59:00Z" w:initials="NM">
     <w:p>
       <w:pPr>
         <w:pStyle w:val="CommentText"/>
@@ -5278,22 +5275,6 @@
       </w:r>
       <w:r>
         <w:t>It should be mention with each item separately</w:t>
-      </w:r>
-    </w:p>
-  </w:comment>
-  <w:comment w:id="12" w:author="Nabil Manzoor" w:date="2015-02-04T14:51:00Z" w:initials="NM">
-    <w:p>
-      <w:pPr>
-        <w:pStyle w:val="CommentText"/>
-      </w:pPr>
-      <w:r>
-        <w:rPr>
-          <w:rStyle w:val="CommentReference"/>
-        </w:rPr>
-        <w:annotationRef/>
-      </w:r>
-      <w:r>
-        <w:t>Confuse?</w:t>
       </w:r>
     </w:p>
   </w:comment>
@@ -5309,11 +5290,27 @@
         <w:annotationRef/>
       </w:r>
       <w:r>
-        <w:t>As per Cloud storage provider policy.</w:t>
+        <w:t>Confuse?</w:t>
       </w:r>
     </w:p>
   </w:comment>
-  <w:comment w:id="14" w:author="Nabil Manzoor" w:date="2015-02-04T14:52:00Z" w:initials="NM">
+  <w:comment w:id="14" w:author="Nabil Manzoor" w:date="2015-02-04T14:51:00Z" w:initials="NM">
+    <w:p>
+      <w:pPr>
+        <w:pStyle w:val="CommentText"/>
+      </w:pPr>
+      <w:r>
+        <w:rPr>
+          <w:rStyle w:val="CommentReference"/>
+        </w:rPr>
+        <w:annotationRef/>
+      </w:r>
+      <w:r>
+        <w:t>As per Cloud storage provider policy.</w:t>
+      </w:r>
+    </w:p>
+  </w:comment>
+  <w:comment w:id="15" w:author="Nabil Manzoor" w:date="2015-02-04T14:52:00Z" w:initials="NM">
     <w:p>
       <w:pPr>
         <w:pStyle w:val="CommentText"/>
@@ -7128,7 +7125,7 @@
 </file>
 
 <file path=customXml/itemProps1.xml><?xml version="1.0" encoding="utf-8"?>
-<ds:datastoreItem xmlns:ds="http://schemas.openxmlformats.org/officeDocument/2006/customXml" ds:itemID="{07A44172-6D54-473E-8E12-C8C3F83928B2}">
+<ds:datastoreItem xmlns:ds="http://schemas.openxmlformats.org/officeDocument/2006/customXml" ds:itemID="{57BA9BA4-E1B2-4C75-BE13-FAEF19840A74}">
   <ds:schemaRefs>
     <ds:schemaRef ds:uri="http://schemas.openxmlformats.org/officeDocument/2006/bibliography"/>
   </ds:schemaRefs>

</xml_diff>

<commit_message>
Update to test differ
</commit_message>
<xml_diff>
--- a/Backup_Procedures_Workmatec.docx
+++ b/Backup_Procedures_Workmatec.docx
@@ -7,6 +7,9 @@
         <w:pStyle w:val="Title"/>
         <w:spacing w:line="360" w:lineRule="auto"/>
       </w:pPr>
+      <w:r>
+        <w:t>Test</w:t>
+      </w:r>
       <w:bookmarkStart w:id="0" w:name="_GoBack"/>
       <w:bookmarkEnd w:id="0"/>
     </w:p>
@@ -7122,7 +7125,7 @@
 </file>
 
 <file path=customXml/itemProps1.xml><?xml version="1.0" encoding="utf-8"?>
-<ds:datastoreItem xmlns:ds="http://schemas.openxmlformats.org/officeDocument/2006/customXml" ds:itemID="{165D3E51-3DE9-4334-A7F0-F89736E2AC11}">
+<ds:datastoreItem xmlns:ds="http://schemas.openxmlformats.org/officeDocument/2006/customXml" ds:itemID="{D9DF8B34-AF3B-4684-A4C2-74981A2ACA5F}">
   <ds:schemaRefs>
     <ds:schemaRef ds:uri="http://schemas.openxmlformats.org/officeDocument/2006/bibliography"/>
   </ds:schemaRefs>

</xml_diff>

<commit_message>
Test word file differ
</commit_message>
<xml_diff>
--- a/Backup_Procedures_Workmatec.docx
+++ b/Backup_Procedures_Workmatec.docx
@@ -7,17 +7,8 @@
         <w:pStyle w:val="Title"/>
         <w:spacing w:line="360" w:lineRule="auto"/>
       </w:pPr>
-      <w:r>
-        <w:t>Test</w:t>
-      </w:r>
       <w:bookmarkStart w:id="0" w:name="_GoBack"/>
       <w:bookmarkEnd w:id="0"/>
-    </w:p>
-    <w:p>
-      <w:pPr>
-        <w:pStyle w:val="Title"/>
-        <w:spacing w:line="360" w:lineRule="auto"/>
-      </w:pPr>
     </w:p>
     <w:p>
       <w:pPr>
@@ -5096,7 +5087,23 @@
         <w:annotationRef/>
       </w:r>
       <w:r>
-        <w:t>Exact location path should be given like: //work_server/vss/backup</w:t>
+        <w:t>Exact location path should be given like: //</w:t>
+      </w:r>
+      <w:proofErr w:type="spellStart"/>
+      <w:r>
+        <w:t>work_server</w:t>
+      </w:r>
+      <w:proofErr w:type="spellEnd"/>
+      <w:r>
+        <w:t>/</w:t>
+      </w:r>
+      <w:proofErr w:type="spellStart"/>
+      <w:r>
+        <w:t>vss</w:t>
+      </w:r>
+      <w:proofErr w:type="spellEnd"/>
+      <w:r>
+        <w:t>/backup</w:t>
       </w:r>
     </w:p>
     <w:p>
@@ -7125,7 +7132,7 @@
 </file>
 
 <file path=customXml/itemProps1.xml><?xml version="1.0" encoding="utf-8"?>
-<ds:datastoreItem xmlns:ds="http://schemas.openxmlformats.org/officeDocument/2006/customXml" ds:itemID="{D9DF8B34-AF3B-4684-A4C2-74981A2ACA5F}">
+<ds:datastoreItem xmlns:ds="http://schemas.openxmlformats.org/officeDocument/2006/customXml" ds:itemID="{FD81BF90-DD3E-4855-816A-5118116F764B}">
   <ds:schemaRefs>
     <ds:schemaRef ds:uri="http://schemas.openxmlformats.org/officeDocument/2006/bibliography"/>
   </ds:schemaRefs>

</xml_diff>

<commit_message>
commit after refreshing data
</commit_message>
<xml_diff>
--- a/Backup_Procedures_Workmatec.docx
+++ b/Backup_Procedures_Workmatec.docx
@@ -7,17 +7,8 @@
         <w:pStyle w:val="Title"/>
         <w:spacing w:line="360" w:lineRule="auto"/>
       </w:pPr>
-      <w:r>
-        <w:t>Test</w:t>
-      </w:r>
       <w:bookmarkStart w:id="0" w:name="_GoBack"/>
       <w:bookmarkEnd w:id="0"/>
-    </w:p>
-    <w:p>
-      <w:pPr>
-        <w:pStyle w:val="Title"/>
-        <w:spacing w:line="360" w:lineRule="auto"/>
-      </w:pPr>
     </w:p>
     <w:p>
       <w:pPr>
@@ -7135,7 +7126,7 @@
 </file>
 
 <file path=customXml/itemProps1.xml><?xml version="1.0" encoding="utf-8"?>
-<ds:datastoreItem xmlns:ds="http://schemas.openxmlformats.org/officeDocument/2006/customXml" ds:itemID="{9018188A-A138-4924-A05F-A1F8A9352A82}">
+<ds:datastoreItem xmlns:ds="http://schemas.openxmlformats.org/officeDocument/2006/customXml" ds:itemID="{CBD809AA-053C-4193-914D-D8AB2711EC9C}">
   <ds:schemaRefs>
     <ds:schemaRef ds:uri="http://schemas.openxmlformats.org/officeDocument/2006/bibliography"/>
   </ds:schemaRefs>

</xml_diff>

<commit_message>
finish checking binary file differ
</commit_message>
<xml_diff>
--- a/Backup_Procedures_Workmatec.docx
+++ b/Backup_Procedures_Workmatec.docx
@@ -7,9 +7,6 @@
         <w:pStyle w:val="Title"/>
         <w:spacing w:line="360" w:lineRule="auto"/>
       </w:pPr>
-      <w:r>
-        <w:t>Test</w:t>
-      </w:r>
       <w:bookmarkStart w:id="0" w:name="_GoBack"/>
       <w:bookmarkEnd w:id="0"/>
     </w:p>
@@ -7129,7 +7126,7 @@
 </file>
 
 <file path=customXml/itemProps1.xml><?xml version="1.0" encoding="utf-8"?>
-<ds:datastoreItem xmlns:ds="http://schemas.openxmlformats.org/officeDocument/2006/customXml" ds:itemID="{531B35B2-F3BC-4350-929B-1E65CF060D45}">
+<ds:datastoreItem xmlns:ds="http://schemas.openxmlformats.org/officeDocument/2006/customXml" ds:itemID="{7CB37FDA-F3B5-40A1-9A74-7BAA9B6D5D54}">
   <ds:schemaRefs>
     <ds:schemaRef ds:uri="http://schemas.openxmlformats.org/officeDocument/2006/bibliography"/>
   </ds:schemaRefs>

</xml_diff>